<commit_message>
Manuel d'utilisaetur mis à jour
</commit_message>
<xml_diff>
--- a/document/Manuel utilisateur.docx
+++ b/document/Manuel utilisateur.docx
@@ -361,6 +361,7 @@
     </w:p>
     <w:p>
       <w:pPr>
+        <w:spacing w:after="160" w:line="259" w:lineRule="auto"/>
         <w:rPr>
           <w:rFonts w:ascii="Verdana" w:eastAsiaTheme="majorEastAsia" w:hAnsi="Verdana" w:cs="Arial"/>
           <w:b/>
@@ -379,192 +380,847 @@
         <w:br w:type="page"/>
       </w:r>
     </w:p>
-    <w:p>
-      <w:pPr>
-        <w:rPr>
-          <w:rFonts w:ascii="Verdana" w:hAnsi="Verdana"/>
-        </w:rPr>
-      </w:pPr>
-    </w:p>
-    <w:p>
-      <w:pPr>
-        <w:rPr>
-          <w:rFonts w:ascii="Verdana" w:hAnsi="Verdana"/>
-        </w:rPr>
-      </w:pPr>
-    </w:p>
-    <w:p>
-      <w:pPr>
-        <w:rPr>
-          <w:rFonts w:ascii="Verdana" w:hAnsi="Verdana"/>
-        </w:rPr>
-      </w:pPr>
-    </w:p>
-    <w:p>
-      <w:pPr>
-        <w:rPr>
-          <w:rFonts w:ascii="Verdana" w:hAnsi="Verdana"/>
-        </w:rPr>
-      </w:pPr>
-    </w:p>
-    <w:p>
-      <w:pPr>
-        <w:rPr>
-          <w:rFonts w:ascii="Verdana" w:hAnsi="Verdana"/>
-        </w:rPr>
-      </w:pPr>
-    </w:p>
-    <w:p>
-      <w:pPr>
-        <w:rPr>
-          <w:rFonts w:ascii="Verdana" w:hAnsi="Verdana"/>
-        </w:rPr>
-      </w:pPr>
-    </w:p>
-    <w:p>
-      <w:pPr>
-        <w:rPr>
-          <w:rFonts w:ascii="Verdana" w:hAnsi="Verdana"/>
-        </w:rPr>
-      </w:pPr>
-    </w:p>
-    <w:p>
-      <w:pPr>
-        <w:rPr>
-          <w:rFonts w:ascii="Verdana" w:hAnsi="Verdana"/>
-        </w:rPr>
-      </w:pPr>
-    </w:p>
-    <w:p>
-      <w:pPr>
-        <w:rPr>
-          <w:rFonts w:ascii="Verdana" w:hAnsi="Verdana"/>
-        </w:rPr>
-      </w:pPr>
-    </w:p>
-    <w:p>
-      <w:pPr>
-        <w:rPr>
-          <w:rFonts w:ascii="Verdana" w:hAnsi="Verdana"/>
-        </w:rPr>
-      </w:pPr>
-    </w:p>
-    <w:p>
-      <w:pPr>
-        <w:rPr>
-          <w:rFonts w:ascii="Verdana" w:hAnsi="Verdana"/>
-        </w:rPr>
-      </w:pPr>
-    </w:p>
-    <w:p>
-      <w:pPr>
-        <w:rPr>
-          <w:rFonts w:ascii="Verdana" w:hAnsi="Verdana"/>
-        </w:rPr>
-      </w:pPr>
-    </w:p>
-    <w:p>
-      <w:pPr>
-        <w:rPr>
-          <w:rFonts w:ascii="Verdana" w:hAnsi="Verdana"/>
-        </w:rPr>
-      </w:pPr>
-    </w:p>
-    <w:p>
-      <w:pPr>
-        <w:rPr>
-          <w:rFonts w:ascii="Verdana" w:hAnsi="Verdana"/>
-        </w:rPr>
-      </w:pPr>
-    </w:p>
-    <w:p>
-      <w:pPr>
-        <w:rPr>
-          <w:rFonts w:ascii="Verdana" w:hAnsi="Verdana"/>
-        </w:rPr>
-      </w:pPr>
-    </w:p>
-    <w:p>
-      <w:pPr>
-        <w:rPr>
-          <w:rFonts w:ascii="Verdana" w:hAnsi="Verdana"/>
-        </w:rPr>
-      </w:pPr>
-    </w:p>
-    <w:p>
-      <w:pPr>
-        <w:rPr>
-          <w:rFonts w:ascii="Verdana" w:hAnsi="Verdana"/>
-        </w:rPr>
-      </w:pPr>
-    </w:p>
-    <w:p>
-      <w:pPr>
-        <w:rPr>
-          <w:rFonts w:ascii="Verdana" w:hAnsi="Verdana"/>
-        </w:rPr>
-      </w:pPr>
-    </w:p>
-    <w:p>
-      <w:pPr>
-        <w:rPr>
-          <w:rFonts w:ascii="Verdana" w:hAnsi="Verdana"/>
-        </w:rPr>
-      </w:pPr>
-    </w:p>
-    <w:p>
-      <w:pPr>
-        <w:rPr>
-          <w:rFonts w:ascii="Verdana" w:hAnsi="Verdana"/>
-        </w:rPr>
-      </w:pPr>
-    </w:p>
-    <w:p>
-      <w:pPr>
-        <w:rPr>
-          <w:rFonts w:ascii="Verdana" w:hAnsi="Verdana"/>
-        </w:rPr>
-      </w:pPr>
-    </w:p>
-    <w:p>
-      <w:pPr>
-        <w:rPr>
-          <w:rFonts w:ascii="Verdana" w:hAnsi="Verdana"/>
-        </w:rPr>
-      </w:pPr>
-    </w:p>
-    <w:p>
-      <w:pPr>
-        <w:rPr>
-          <w:rFonts w:ascii="Verdana" w:hAnsi="Verdana"/>
-        </w:rPr>
-      </w:pPr>
-    </w:p>
-    <w:p>
-      <w:pPr>
-        <w:rPr>
-          <w:rFonts w:ascii="Verdana" w:hAnsi="Verdana"/>
-        </w:rPr>
-      </w:pPr>
-    </w:p>
-    <w:p>
-      <w:pPr>
-        <w:rPr>
-          <w:rFonts w:ascii="Verdana" w:hAnsi="Verdana"/>
-        </w:rPr>
-      </w:pPr>
-    </w:p>
-    <w:p>
-      <w:pPr>
-        <w:rPr>
-          <w:rFonts w:ascii="Verdana" w:hAnsi="Verdana"/>
-        </w:rPr>
-      </w:pPr>
-    </w:p>
-    <w:p>
-      <w:pPr>
-        <w:rPr>
-          <w:rFonts w:ascii="Verdana" w:hAnsi="Verdana"/>
+    <w:sdt>
+      <w:sdtPr>
+        <w:id w:val="305126700"/>
+        <w:docPartObj>
+          <w:docPartGallery w:val="Table of Contents"/>
+          <w:docPartUnique/>
+        </w:docPartObj>
+      </w:sdtPr>
+      <w:sdtEndPr>
+        <w:rPr>
+          <w:rFonts w:asciiTheme="minorHAnsi" w:eastAsiaTheme="minorHAnsi" w:hAnsiTheme="minorHAnsi" w:cstheme="minorBidi"/>
+          <w:b/>
+          <w:bCs/>
+          <w:color w:val="auto"/>
+          <w:sz w:val="22"/>
+          <w:szCs w:val="22"/>
+          <w:lang w:eastAsia="en-US"/>
+        </w:rPr>
+      </w:sdtEndPr>
+      <w:sdtContent>
+        <w:p>
+          <w:pPr>
+            <w:pStyle w:val="En-ttedetabledesmatires"/>
+          </w:pPr>
+          <w:r>
+            <w:t>Table des matières</w:t>
+          </w:r>
+        </w:p>
+        <w:p>
+          <w:pPr>
+            <w:pStyle w:val="TM1"/>
+            <w:tabs>
+              <w:tab w:val="left" w:pos="440"/>
+              <w:tab w:val="right" w:leader="dot" w:pos="9062"/>
+            </w:tabs>
+            <w:rPr>
+              <w:rFonts w:eastAsiaTheme="minorEastAsia"/>
+              <w:noProof/>
+              <w:lang w:eastAsia="fr-FR"/>
+            </w:rPr>
+          </w:pPr>
+          <w:r>
+            <w:fldChar w:fldCharType="begin"/>
+          </w:r>
+          <w:r>
+            <w:instrText xml:space="preserve"> TOC \o "1-3" \h \z \u </w:instrText>
+          </w:r>
+          <w:r>
+            <w:fldChar w:fldCharType="separate"/>
+          </w:r>
+          <w:hyperlink w:anchor="_Toc132899957" w:history="1">
+            <w:r>
+              <w:rPr>
+                <w:rStyle w:val="Lienhypertexte"/>
+                <w:noProof/>
+              </w:rPr>
+              <w:t>1.</w:t>
+            </w:r>
+            <w:r>
+              <w:rPr>
+                <w:rFonts w:eastAsiaTheme="minorEastAsia"/>
+                <w:noProof/>
+                <w:lang w:eastAsia="fr-FR"/>
+              </w:rPr>
+              <w:tab/>
+            </w:r>
+            <w:r>
+              <w:rPr>
+                <w:rStyle w:val="Lienhypertexte"/>
+                <w:noProof/>
+              </w:rPr>
+              <w:t>Vue d’ensemble et principes généraux</w:t>
+            </w:r>
+            <w:r>
+              <w:rPr>
+                <w:noProof/>
+                <w:webHidden/>
+              </w:rPr>
+              <w:tab/>
+            </w:r>
+            <w:r>
+              <w:rPr>
+                <w:noProof/>
+                <w:webHidden/>
+              </w:rPr>
+              <w:fldChar w:fldCharType="begin"/>
+            </w:r>
+            <w:r>
+              <w:rPr>
+                <w:noProof/>
+                <w:webHidden/>
+              </w:rPr>
+              <w:instrText xml:space="preserve"> PAGEREF _Toc132899957 \h </w:instrText>
+            </w:r>
+            <w:r>
+              <w:rPr>
+                <w:noProof/>
+                <w:webHidden/>
+              </w:rPr>
+            </w:r>
+            <w:r>
+              <w:rPr>
+                <w:noProof/>
+                <w:webHidden/>
+              </w:rPr>
+              <w:fldChar w:fldCharType="separate"/>
+            </w:r>
+            <w:r>
+              <w:rPr>
+                <w:noProof/>
+                <w:webHidden/>
+              </w:rPr>
+              <w:t>3</w:t>
+            </w:r>
+            <w:r>
+              <w:rPr>
+                <w:noProof/>
+                <w:webHidden/>
+              </w:rPr>
+              <w:fldChar w:fldCharType="end"/>
+            </w:r>
+          </w:hyperlink>
+        </w:p>
+        <w:p>
+          <w:pPr>
+            <w:pStyle w:val="TM1"/>
+            <w:tabs>
+              <w:tab w:val="left" w:pos="440"/>
+              <w:tab w:val="right" w:leader="dot" w:pos="9062"/>
+            </w:tabs>
+            <w:rPr>
+              <w:rFonts w:eastAsiaTheme="minorEastAsia"/>
+              <w:noProof/>
+              <w:lang w:eastAsia="fr-FR"/>
+            </w:rPr>
+          </w:pPr>
+          <w:hyperlink w:anchor="_Toc132899958" w:history="1">
+            <w:r>
+              <w:rPr>
+                <w:rStyle w:val="Lienhypertexte"/>
+                <w:noProof/>
+              </w:rPr>
+              <w:t>2.</w:t>
+            </w:r>
+            <w:r>
+              <w:rPr>
+                <w:rFonts w:eastAsiaTheme="minorEastAsia"/>
+                <w:noProof/>
+                <w:lang w:eastAsia="fr-FR"/>
+              </w:rPr>
+              <w:tab/>
+            </w:r>
+            <w:r>
+              <w:rPr>
+                <w:rStyle w:val="Lienhypertexte"/>
+                <w:noProof/>
+              </w:rPr>
+              <w:t>Vous êtes ANONYME</w:t>
+            </w:r>
+            <w:r>
+              <w:rPr>
+                <w:noProof/>
+                <w:webHidden/>
+              </w:rPr>
+              <w:tab/>
+            </w:r>
+            <w:r>
+              <w:rPr>
+                <w:noProof/>
+                <w:webHidden/>
+              </w:rPr>
+              <w:fldChar w:fldCharType="begin"/>
+            </w:r>
+            <w:r>
+              <w:rPr>
+                <w:noProof/>
+                <w:webHidden/>
+              </w:rPr>
+              <w:instrText xml:space="preserve"> PAGEREF _Toc132899958 \h </w:instrText>
+            </w:r>
+            <w:r>
+              <w:rPr>
+                <w:noProof/>
+                <w:webHidden/>
+              </w:rPr>
+            </w:r>
+            <w:r>
+              <w:rPr>
+                <w:noProof/>
+                <w:webHidden/>
+              </w:rPr>
+              <w:fldChar w:fldCharType="separate"/>
+            </w:r>
+            <w:r>
+              <w:rPr>
+                <w:noProof/>
+                <w:webHidden/>
+              </w:rPr>
+              <w:t>3</w:t>
+            </w:r>
+            <w:r>
+              <w:rPr>
+                <w:noProof/>
+                <w:webHidden/>
+              </w:rPr>
+              <w:fldChar w:fldCharType="end"/>
+            </w:r>
+          </w:hyperlink>
+        </w:p>
+        <w:p>
+          <w:pPr>
+            <w:pStyle w:val="TM1"/>
+            <w:tabs>
+              <w:tab w:val="left" w:pos="440"/>
+              <w:tab w:val="right" w:leader="dot" w:pos="9062"/>
+            </w:tabs>
+            <w:rPr>
+              <w:rFonts w:eastAsiaTheme="minorEastAsia"/>
+              <w:noProof/>
+              <w:lang w:eastAsia="fr-FR"/>
+            </w:rPr>
+          </w:pPr>
+          <w:hyperlink w:anchor="_Toc132899959" w:history="1">
+            <w:r>
+              <w:rPr>
+                <w:rStyle w:val="Lienhypertexte"/>
+                <w:noProof/>
+              </w:rPr>
+              <w:t>3.</w:t>
+            </w:r>
+            <w:r>
+              <w:rPr>
+                <w:rFonts w:eastAsiaTheme="minorEastAsia"/>
+                <w:noProof/>
+                <w:lang w:eastAsia="fr-FR"/>
+              </w:rPr>
+              <w:tab/>
+            </w:r>
+            <w:r>
+              <w:rPr>
+                <w:rStyle w:val="Lienhypertexte"/>
+                <w:noProof/>
+              </w:rPr>
+              <w:t>Vous êtes Admin</w:t>
+            </w:r>
+            <w:r>
+              <w:rPr>
+                <w:noProof/>
+                <w:webHidden/>
+              </w:rPr>
+              <w:tab/>
+            </w:r>
+            <w:r>
+              <w:rPr>
+                <w:noProof/>
+                <w:webHidden/>
+              </w:rPr>
+              <w:fldChar w:fldCharType="begin"/>
+            </w:r>
+            <w:r>
+              <w:rPr>
+                <w:noProof/>
+                <w:webHidden/>
+              </w:rPr>
+              <w:instrText xml:space="preserve"> PAGEREF _Toc132899959 \h </w:instrText>
+            </w:r>
+            <w:r>
+              <w:rPr>
+                <w:noProof/>
+                <w:webHidden/>
+              </w:rPr>
+            </w:r>
+            <w:r>
+              <w:rPr>
+                <w:noProof/>
+                <w:webHidden/>
+              </w:rPr>
+              <w:fldChar w:fldCharType="separate"/>
+            </w:r>
+            <w:r>
+              <w:rPr>
+                <w:noProof/>
+                <w:webHidden/>
+              </w:rPr>
+              <w:t>5</w:t>
+            </w:r>
+            <w:r>
+              <w:rPr>
+                <w:noProof/>
+                <w:webHidden/>
+              </w:rPr>
+              <w:fldChar w:fldCharType="end"/>
+            </w:r>
+          </w:hyperlink>
+        </w:p>
+        <w:p>
+          <w:pPr>
+            <w:pStyle w:val="TM3"/>
+            <w:tabs>
+              <w:tab w:val="right" w:leader="dot" w:pos="9062"/>
+            </w:tabs>
+            <w:rPr>
+              <w:rFonts w:eastAsiaTheme="minorEastAsia"/>
+              <w:noProof/>
+              <w:lang w:eastAsia="fr-FR"/>
+            </w:rPr>
+          </w:pPr>
+          <w:hyperlink w:anchor="_Toc132899960" w:history="1">
+            <w:r>
+              <w:rPr>
+                <w:rStyle w:val="Lienhypertexte"/>
+                <w:rFonts w:ascii="Verdana" w:hAnsi="Verdana"/>
+                <w:b/>
+                <w:noProof/>
+              </w:rPr>
+              <w:t>Gestion des chambres</w:t>
+            </w:r>
+            <w:r>
+              <w:rPr>
+                <w:noProof/>
+                <w:webHidden/>
+              </w:rPr>
+              <w:tab/>
+            </w:r>
+            <w:r>
+              <w:rPr>
+                <w:noProof/>
+                <w:webHidden/>
+              </w:rPr>
+              <w:fldChar w:fldCharType="begin"/>
+            </w:r>
+            <w:r>
+              <w:rPr>
+                <w:noProof/>
+                <w:webHidden/>
+              </w:rPr>
+              <w:instrText xml:space="preserve"> PAGEREF _Toc132899960 \h </w:instrText>
+            </w:r>
+            <w:r>
+              <w:rPr>
+                <w:noProof/>
+                <w:webHidden/>
+              </w:rPr>
+            </w:r>
+            <w:r>
+              <w:rPr>
+                <w:noProof/>
+                <w:webHidden/>
+              </w:rPr>
+              <w:fldChar w:fldCharType="separate"/>
+            </w:r>
+            <w:r>
+              <w:rPr>
+                <w:noProof/>
+                <w:webHidden/>
+              </w:rPr>
+              <w:t>6</w:t>
+            </w:r>
+            <w:r>
+              <w:rPr>
+                <w:noProof/>
+                <w:webHidden/>
+              </w:rPr>
+              <w:fldChar w:fldCharType="end"/>
+            </w:r>
+          </w:hyperlink>
+        </w:p>
+        <w:p>
+          <w:pPr>
+            <w:pStyle w:val="TM3"/>
+            <w:tabs>
+              <w:tab w:val="right" w:leader="dot" w:pos="9062"/>
+            </w:tabs>
+            <w:rPr>
+              <w:rFonts w:eastAsiaTheme="minorEastAsia"/>
+              <w:noProof/>
+              <w:lang w:eastAsia="fr-FR"/>
+            </w:rPr>
+          </w:pPr>
+          <w:hyperlink w:anchor="_Toc132899961" w:history="1">
+            <w:r>
+              <w:rPr>
+                <w:rStyle w:val="Lienhypertexte"/>
+                <w:rFonts w:ascii="Verdana" w:hAnsi="Verdana"/>
+                <w:b/>
+                <w:noProof/>
+              </w:rPr>
+              <w:t>Gestion des clients</w:t>
+            </w:r>
+            <w:r>
+              <w:rPr>
+                <w:noProof/>
+                <w:webHidden/>
+              </w:rPr>
+              <w:tab/>
+            </w:r>
+            <w:r>
+              <w:rPr>
+                <w:noProof/>
+                <w:webHidden/>
+              </w:rPr>
+              <w:fldChar w:fldCharType="begin"/>
+            </w:r>
+            <w:r>
+              <w:rPr>
+                <w:noProof/>
+                <w:webHidden/>
+              </w:rPr>
+              <w:instrText xml:space="preserve"> PAGEREF _Toc132899961 \h </w:instrText>
+            </w:r>
+            <w:r>
+              <w:rPr>
+                <w:noProof/>
+                <w:webHidden/>
+              </w:rPr>
+            </w:r>
+            <w:r>
+              <w:rPr>
+                <w:noProof/>
+                <w:webHidden/>
+              </w:rPr>
+              <w:fldChar w:fldCharType="separate"/>
+            </w:r>
+            <w:r>
+              <w:rPr>
+                <w:noProof/>
+                <w:webHidden/>
+              </w:rPr>
+              <w:t>9</w:t>
+            </w:r>
+            <w:r>
+              <w:rPr>
+                <w:noProof/>
+                <w:webHidden/>
+              </w:rPr>
+              <w:fldChar w:fldCharType="end"/>
+            </w:r>
+          </w:hyperlink>
+        </w:p>
+        <w:p>
+          <w:pPr>
+            <w:pStyle w:val="TM3"/>
+            <w:tabs>
+              <w:tab w:val="right" w:leader="dot" w:pos="9062"/>
+            </w:tabs>
+            <w:rPr>
+              <w:rFonts w:eastAsiaTheme="minorEastAsia"/>
+              <w:noProof/>
+              <w:lang w:eastAsia="fr-FR"/>
+            </w:rPr>
+          </w:pPr>
+          <w:hyperlink w:anchor="_Toc132899962" w:history="1">
+            <w:r>
+              <w:rPr>
+                <w:rStyle w:val="Lienhypertexte"/>
+                <w:rFonts w:ascii="Verdana" w:hAnsi="Verdana"/>
+                <w:b/>
+                <w:noProof/>
+              </w:rPr>
+              <w:t>Pages des hôtels</w:t>
+            </w:r>
+            <w:r>
+              <w:rPr>
+                <w:noProof/>
+                <w:webHidden/>
+              </w:rPr>
+              <w:tab/>
+            </w:r>
+            <w:r>
+              <w:rPr>
+                <w:noProof/>
+                <w:webHidden/>
+              </w:rPr>
+              <w:fldChar w:fldCharType="begin"/>
+            </w:r>
+            <w:r>
+              <w:rPr>
+                <w:noProof/>
+                <w:webHidden/>
+              </w:rPr>
+              <w:instrText xml:space="preserve"> PAGEREF _Toc132899962 \h </w:instrText>
+            </w:r>
+            <w:r>
+              <w:rPr>
+                <w:noProof/>
+                <w:webHidden/>
+              </w:rPr>
+            </w:r>
+            <w:r>
+              <w:rPr>
+                <w:noProof/>
+                <w:webHidden/>
+              </w:rPr>
+              <w:fldChar w:fldCharType="separate"/>
+            </w:r>
+            <w:r>
+              <w:rPr>
+                <w:noProof/>
+                <w:webHidden/>
+              </w:rPr>
+              <w:t>12</w:t>
+            </w:r>
+            <w:r>
+              <w:rPr>
+                <w:noProof/>
+                <w:webHidden/>
+              </w:rPr>
+              <w:fldChar w:fldCharType="end"/>
+            </w:r>
+          </w:hyperlink>
+        </w:p>
+        <w:p>
+          <w:pPr>
+            <w:pStyle w:val="TM3"/>
+            <w:tabs>
+              <w:tab w:val="right" w:leader="dot" w:pos="9062"/>
+            </w:tabs>
+            <w:rPr>
+              <w:rFonts w:eastAsiaTheme="minorEastAsia"/>
+              <w:noProof/>
+              <w:lang w:eastAsia="fr-FR"/>
+            </w:rPr>
+          </w:pPr>
+          <w:hyperlink w:anchor="_Toc132899963" w:history="1">
+            <w:r>
+              <w:rPr>
+                <w:rStyle w:val="Lienhypertexte"/>
+                <w:rFonts w:ascii="Verdana" w:hAnsi="Verdana"/>
+                <w:b/>
+                <w:noProof/>
+              </w:rPr>
+              <w:t>Pages du personnel</w:t>
+            </w:r>
+            <w:r>
+              <w:rPr>
+                <w:noProof/>
+                <w:webHidden/>
+              </w:rPr>
+              <w:tab/>
+            </w:r>
+            <w:r>
+              <w:rPr>
+                <w:noProof/>
+                <w:webHidden/>
+              </w:rPr>
+              <w:fldChar w:fldCharType="begin"/>
+            </w:r>
+            <w:r>
+              <w:rPr>
+                <w:noProof/>
+                <w:webHidden/>
+              </w:rPr>
+              <w:instrText xml:space="preserve"> PAGEREF _Toc132899963 \h </w:instrText>
+            </w:r>
+            <w:r>
+              <w:rPr>
+                <w:noProof/>
+                <w:webHidden/>
+              </w:rPr>
+            </w:r>
+            <w:r>
+              <w:rPr>
+                <w:noProof/>
+                <w:webHidden/>
+              </w:rPr>
+              <w:fldChar w:fldCharType="separate"/>
+            </w:r>
+            <w:r>
+              <w:rPr>
+                <w:noProof/>
+                <w:webHidden/>
+              </w:rPr>
+              <w:t>16</w:t>
+            </w:r>
+            <w:r>
+              <w:rPr>
+                <w:noProof/>
+                <w:webHidden/>
+              </w:rPr>
+              <w:fldChar w:fldCharType="end"/>
+            </w:r>
+          </w:hyperlink>
+        </w:p>
+        <w:p>
+          <w:pPr>
+            <w:pStyle w:val="TM3"/>
+            <w:tabs>
+              <w:tab w:val="right" w:leader="dot" w:pos="9062"/>
+            </w:tabs>
+            <w:rPr>
+              <w:rFonts w:eastAsiaTheme="minorEastAsia"/>
+              <w:noProof/>
+              <w:lang w:eastAsia="fr-FR"/>
+            </w:rPr>
+          </w:pPr>
+          <w:hyperlink w:anchor="_Toc132899964" w:history="1">
+            <w:r>
+              <w:rPr>
+                <w:rStyle w:val="Lienhypertexte"/>
+                <w:rFonts w:ascii="Verdana" w:hAnsi="Verdana"/>
+                <w:b/>
+                <w:noProof/>
+              </w:rPr>
+              <w:t>Pages des réservations</w:t>
+            </w:r>
+            <w:r>
+              <w:rPr>
+                <w:noProof/>
+                <w:webHidden/>
+              </w:rPr>
+              <w:tab/>
+            </w:r>
+            <w:r>
+              <w:rPr>
+                <w:noProof/>
+                <w:webHidden/>
+              </w:rPr>
+              <w:fldChar w:fldCharType="begin"/>
+            </w:r>
+            <w:r>
+              <w:rPr>
+                <w:noProof/>
+                <w:webHidden/>
+              </w:rPr>
+              <w:instrText xml:space="preserve"> PAGEREF _Toc132899964 \h </w:instrText>
+            </w:r>
+            <w:r>
+              <w:rPr>
+                <w:noProof/>
+                <w:webHidden/>
+              </w:rPr>
+            </w:r>
+            <w:r>
+              <w:rPr>
+                <w:noProof/>
+                <w:webHidden/>
+              </w:rPr>
+              <w:fldChar w:fldCharType="separate"/>
+            </w:r>
+            <w:r>
+              <w:rPr>
+                <w:noProof/>
+                <w:webHidden/>
+              </w:rPr>
+              <w:t>17</w:t>
+            </w:r>
+            <w:r>
+              <w:rPr>
+                <w:noProof/>
+                <w:webHidden/>
+              </w:rPr>
+              <w:fldChar w:fldCharType="end"/>
+            </w:r>
+          </w:hyperlink>
+        </w:p>
+        <w:p>
+          <w:pPr>
+            <w:pStyle w:val="TM3"/>
+            <w:tabs>
+              <w:tab w:val="right" w:leader="dot" w:pos="9062"/>
+            </w:tabs>
+            <w:rPr>
+              <w:rFonts w:eastAsiaTheme="minorEastAsia"/>
+              <w:noProof/>
+              <w:lang w:eastAsia="fr-FR"/>
+            </w:rPr>
+          </w:pPr>
+          <w:hyperlink w:anchor="_Toc132899965" w:history="1">
+            <w:r>
+              <w:rPr>
+                <w:rStyle w:val="Lienhypertexte"/>
+                <w:rFonts w:ascii="Verdana" w:hAnsi="Verdana"/>
+                <w:noProof/>
+              </w:rPr>
+              <w:t>Pages des services</w:t>
+            </w:r>
+            <w:r>
+              <w:rPr>
+                <w:noProof/>
+                <w:webHidden/>
+              </w:rPr>
+              <w:tab/>
+            </w:r>
+            <w:r>
+              <w:rPr>
+                <w:noProof/>
+                <w:webHidden/>
+              </w:rPr>
+              <w:fldChar w:fldCharType="begin"/>
+            </w:r>
+            <w:r>
+              <w:rPr>
+                <w:noProof/>
+                <w:webHidden/>
+              </w:rPr>
+              <w:instrText xml:space="preserve"> PAGEREF _Toc132899965 \h </w:instrText>
+            </w:r>
+            <w:r>
+              <w:rPr>
+                <w:noProof/>
+                <w:webHidden/>
+              </w:rPr>
+            </w:r>
+            <w:r>
+              <w:rPr>
+                <w:noProof/>
+                <w:webHidden/>
+              </w:rPr>
+              <w:fldChar w:fldCharType="separate"/>
+            </w:r>
+            <w:r>
+              <w:rPr>
+                <w:noProof/>
+                <w:webHidden/>
+              </w:rPr>
+              <w:t>19</w:t>
+            </w:r>
+            <w:r>
+              <w:rPr>
+                <w:noProof/>
+                <w:webHidden/>
+              </w:rPr>
+              <w:fldChar w:fldCharType="end"/>
+            </w:r>
+          </w:hyperlink>
+        </w:p>
+        <w:p>
+          <w:pPr>
+            <w:pStyle w:val="TM3"/>
+            <w:tabs>
+              <w:tab w:val="right" w:leader="dot" w:pos="9062"/>
+            </w:tabs>
+            <w:rPr>
+              <w:rFonts w:eastAsiaTheme="minorEastAsia"/>
+              <w:noProof/>
+              <w:lang w:eastAsia="fr-FR"/>
+            </w:rPr>
+          </w:pPr>
+          <w:hyperlink w:anchor="_Toc132899966" w:history="1">
+            <w:r>
+              <w:rPr>
+                <w:rStyle w:val="Lienhypertexte"/>
+                <w:rFonts w:ascii="Verdana" w:hAnsi="Verdana"/>
+                <w:noProof/>
+              </w:rPr>
+              <w:t>Pages de tarifs</w:t>
+            </w:r>
+            <w:r>
+              <w:rPr>
+                <w:noProof/>
+                <w:webHidden/>
+              </w:rPr>
+              <w:tab/>
+            </w:r>
+            <w:r>
+              <w:rPr>
+                <w:noProof/>
+                <w:webHidden/>
+              </w:rPr>
+              <w:fldChar w:fldCharType="begin"/>
+            </w:r>
+            <w:r>
+              <w:rPr>
+                <w:noProof/>
+                <w:webHidden/>
+              </w:rPr>
+              <w:instrText xml:space="preserve"> PAGEREF _Toc132899966 \h </w:instrText>
+            </w:r>
+            <w:r>
+              <w:rPr>
+                <w:noProof/>
+                <w:webHidden/>
+              </w:rPr>
+            </w:r>
+            <w:r>
+              <w:rPr>
+                <w:noProof/>
+                <w:webHidden/>
+              </w:rPr>
+              <w:fldChar w:fldCharType="separate"/>
+            </w:r>
+            <w:r>
+              <w:rPr>
+                <w:noProof/>
+                <w:webHidden/>
+              </w:rPr>
+              <w:t>21</w:t>
+            </w:r>
+            <w:r>
+              <w:rPr>
+                <w:noProof/>
+                <w:webHidden/>
+              </w:rPr>
+              <w:fldChar w:fldCharType="end"/>
+            </w:r>
+          </w:hyperlink>
+        </w:p>
+        <w:p>
+          <w:r>
+            <w:rPr>
+              <w:b/>
+              <w:bCs/>
+            </w:rPr>
+            <w:fldChar w:fldCharType="end"/>
+          </w:r>
+        </w:p>
+      </w:sdtContent>
+    </w:sdt>
+    <w:p>
+      <w:pPr>
+        <w:spacing w:after="160" w:line="259" w:lineRule="auto"/>
+        <w:rPr>
+          <w:rFonts w:ascii="Verdana" w:eastAsiaTheme="majorEastAsia" w:hAnsi="Verdana" w:cs="Arial"/>
+          <w:b/>
+          <w:bCs/>
+          <w:color w:val="2E74B5" w:themeColor="accent1" w:themeShade="BF"/>
+          <w:sz w:val="24"/>
+          <w:szCs w:val="24"/>
+        </w:rPr>
+      </w:pPr>
+      <w:r>
+        <w:rPr>
+          <w:rFonts w:ascii="Verdana" w:eastAsiaTheme="majorEastAsia" w:hAnsi="Verdana" w:cs="Arial"/>
+          <w:b/>
+          <w:bCs/>
+          <w:color w:val="2E74B5" w:themeColor="accent1" w:themeShade="BF"/>
+          <w:sz w:val="24"/>
+          <w:szCs w:val="24"/>
+        </w:rPr>
+        <w:br w:type="page"/>
+      </w:r>
+    </w:p>
+    <w:p>
+      <w:pPr>
+        <w:rPr>
+          <w:rFonts w:ascii="Verdana" w:eastAsiaTheme="majorEastAsia" w:hAnsi="Verdana" w:cs="Arial"/>
+          <w:b/>
+          <w:bCs/>
+          <w:color w:val="2E74B5" w:themeColor="accent1" w:themeShade="BF"/>
+          <w:sz w:val="24"/>
+          <w:szCs w:val="24"/>
         </w:rPr>
       </w:pPr>
     </w:p>
@@ -572,27 +1228,32 @@
       <w:pPr>
         <w:pStyle w:val="Titre1"/>
       </w:pPr>
-      <w:r>
-        <w:lastRenderedPageBreak/>
+      <w:bookmarkStart w:id="0" w:name="_Toc132899957"/>
+      <w:r>
         <w:t>Vue d’ensemble et principes généraux</w:t>
       </w:r>
-    </w:p>
-    <w:p>
-      <w:pPr>
-        <w:rPr>
-          <w:rFonts w:ascii="Verdana" w:hAnsi="Verdana"/>
-        </w:rPr>
-      </w:pPr>
+      <w:bookmarkEnd w:id="0"/>
+    </w:p>
+    <w:p>
+      <w:pPr>
+        <w:rPr>
+          <w:rFonts w:ascii="Verdana" w:hAnsi="Verdana"/>
+        </w:rPr>
+      </w:pPr>
+      <w:bookmarkStart w:id="1" w:name="_GoBack"/>
+      <w:bookmarkEnd w:id="1"/>
     </w:p>
     <w:p>
       <w:pPr>
         <w:pStyle w:val="Titre1"/>
       </w:pPr>
-      <w:bookmarkStart w:id="0" w:name="_Toc444085918"/>
+      <w:bookmarkStart w:id="2" w:name="_Toc444085918"/>
+      <w:bookmarkStart w:id="3" w:name="_Toc132899958"/>
       <w:r>
         <w:t>Vous êtes ANONYME</w:t>
       </w:r>
-      <w:bookmarkEnd w:id="0"/>
+      <w:bookmarkEnd w:id="2"/>
+      <w:bookmarkEnd w:id="3"/>
     </w:p>
     <w:p>
       <w:pPr>
@@ -604,10 +1265,10 @@
         <w:rPr>
           <w:rFonts w:ascii="Verdana" w:hAnsi="Verdana"/>
           <w:noProof/>
-          <w:lang w:val="en-GB" w:eastAsia="en-GB"/>
+          <w:lang w:eastAsia="fr-FR"/>
         </w:rPr>
         <w:drawing>
-          <wp:inline distT="0" distB="0" distL="0" distR="0" wp14:anchorId="4F16DD21" wp14:editId="1A22CBE9">
+          <wp:inline distT="0" distB="0" distL="0" distR="0" wp14:anchorId="69B9C903" wp14:editId="17616FAE">
             <wp:extent cx="5760720" cy="2426970"/>
             <wp:effectExtent l="0" t="0" r="0" b="0"/>
             <wp:docPr id="1" name="Image 1"/>
@@ -687,10 +1348,10 @@
           <w:color w:val="0070C0"/>
           <w:sz w:val="24"/>
           <w:szCs w:val="24"/>
-          <w:lang w:val="en-GB" w:eastAsia="en-GB"/>
+          <w:lang w:eastAsia="fr-FR"/>
         </w:rPr>
         <w:drawing>
-          <wp:inline distT="0" distB="0" distL="0" distR="0" wp14:anchorId="33442695" wp14:editId="3102FC7F">
+          <wp:inline distT="0" distB="0" distL="0" distR="0" wp14:anchorId="100615CB" wp14:editId="547ECD55">
             <wp:extent cx="6342278" cy="313898"/>
             <wp:effectExtent l="0" t="0" r="1905" b="0"/>
             <wp:docPr id="3" name="Image 3"/>
@@ -842,10 +1503,11 @@
         <w:rPr>
           <w:rFonts w:ascii="Verdana" w:hAnsi="Verdana"/>
           <w:noProof/>
-          <w:lang w:val="en-GB" w:eastAsia="en-GB"/>
-        </w:rPr>
+          <w:lang w:eastAsia="fr-FR"/>
+        </w:rPr>
+        <w:lastRenderedPageBreak/>
         <w:drawing>
-          <wp:inline distT="0" distB="0" distL="0" distR="0" wp14:anchorId="71674A69" wp14:editId="247A7C80">
+          <wp:inline distT="0" distB="0" distL="0" distR="0" wp14:anchorId="1F9825C0" wp14:editId="2AECF17F">
             <wp:extent cx="5760720" cy="2170430"/>
             <wp:effectExtent l="0" t="0" r="0" b="1270"/>
             <wp:docPr id="4" name="Image 4"/>
@@ -904,7 +1566,6 @@
           <w:sz w:val="24"/>
           <w:szCs w:val="24"/>
         </w:rPr>
-        <w:lastRenderedPageBreak/>
         <w:t xml:space="preserve">Connexion </w:t>
       </w:r>
     </w:p>
@@ -937,10 +1598,10 @@
         <w:rPr>
           <w:rFonts w:ascii="Verdana" w:hAnsi="Verdana"/>
           <w:noProof/>
-          <w:lang w:val="en-GB" w:eastAsia="en-GB"/>
+          <w:lang w:eastAsia="fr-FR"/>
         </w:rPr>
         <w:drawing>
-          <wp:inline distT="0" distB="0" distL="0" distR="0" wp14:anchorId="71DEEE40" wp14:editId="5E3B1532">
+          <wp:inline distT="0" distB="0" distL="0" distR="0" wp14:anchorId="5EF95832" wp14:editId="1EB965CF">
             <wp:extent cx="5760720" cy="2331085"/>
             <wp:effectExtent l="0" t="0" r="0" b="0"/>
             <wp:docPr id="5" name="Image 5"/>
@@ -1051,10 +1712,11 @@
         <w:rPr>
           <w:rFonts w:ascii="Verdana" w:hAnsi="Verdana"/>
           <w:noProof/>
-          <w:lang w:val="en-GB" w:eastAsia="en-GB"/>
-        </w:rPr>
+          <w:lang w:eastAsia="fr-FR"/>
+        </w:rPr>
+        <w:lastRenderedPageBreak/>
         <w:drawing>
-          <wp:inline distT="0" distB="0" distL="0" distR="0" wp14:anchorId="2AFD609E" wp14:editId="3F80B7F5">
+          <wp:inline distT="0" distB="0" distL="0" distR="0" wp14:anchorId="49838267" wp14:editId="552E78D7">
             <wp:extent cx="5760720" cy="2508885"/>
             <wp:effectExtent l="0" t="0" r="0" b="5715"/>
             <wp:docPr id="6" name="Image 6"/>
@@ -1122,10 +1784,11 @@
       <w:pPr>
         <w:pStyle w:val="Titre1"/>
       </w:pPr>
-      <w:r>
-        <w:lastRenderedPageBreak/>
+      <w:bookmarkStart w:id="4" w:name="_Toc132899959"/>
+      <w:r>
         <w:t>Vous êtes Admin</w:t>
       </w:r>
+      <w:bookmarkEnd w:id="4"/>
     </w:p>
     <w:p>
       <w:pPr>
@@ -1150,10 +1813,10 @@
         <w:rPr>
           <w:rFonts w:ascii="Verdana" w:hAnsi="Verdana"/>
           <w:noProof/>
-          <w:lang w:val="en-GB" w:eastAsia="en-GB"/>
+          <w:lang w:eastAsia="fr-FR"/>
         </w:rPr>
         <w:drawing>
-          <wp:inline distT="0" distB="0" distL="0" distR="0" wp14:anchorId="0784F87C" wp14:editId="052BE390">
+          <wp:inline distT="0" distB="0" distL="0" distR="0" wp14:anchorId="72DEBE9F" wp14:editId="6643D6E4">
             <wp:extent cx="5760720" cy="2060575"/>
             <wp:effectExtent l="0" t="0" r="0" b="0"/>
             <wp:docPr id="8" name="Image 8"/>
@@ -1246,10 +1909,11 @@
           <w:color w:val="0070C0"/>
           <w:sz w:val="24"/>
           <w:szCs w:val="24"/>
-          <w:lang w:val="en-GB" w:eastAsia="en-GB"/>
-        </w:rPr>
+          <w:lang w:eastAsia="fr-FR"/>
+        </w:rPr>
+        <w:lastRenderedPageBreak/>
         <w:drawing>
-          <wp:inline distT="0" distB="0" distL="0" distR="0" wp14:anchorId="34245C92" wp14:editId="7B21FA4E">
+          <wp:inline distT="0" distB="0" distL="0" distR="0" wp14:anchorId="5397CFDB" wp14:editId="020DD509">
             <wp:extent cx="5760720" cy="1215390"/>
             <wp:effectExtent l="0" t="0" r="0" b="3810"/>
             <wp:docPr id="10" name="Image 10"/>
@@ -1339,10 +2003,10 @@
           <w:color w:val="0070C0"/>
           <w:sz w:val="24"/>
           <w:szCs w:val="24"/>
-          <w:lang w:val="en-GB" w:eastAsia="en-GB"/>
+          <w:lang w:eastAsia="fr-FR"/>
         </w:rPr>
         <w:drawing>
-          <wp:inline distT="0" distB="0" distL="0" distR="0" wp14:anchorId="58230E12" wp14:editId="36E726D6">
+          <wp:inline distT="0" distB="0" distL="0" distR="0" wp14:anchorId="67B270E4" wp14:editId="43A1C4A1">
             <wp:extent cx="5760720" cy="2421255"/>
             <wp:effectExtent l="0" t="0" r="0" b="0"/>
             <wp:docPr id="11" name="Image 11"/>
@@ -1434,7 +2098,6 @@
           <w:sz w:val="24"/>
           <w:szCs w:val="24"/>
         </w:rPr>
-        <w:lastRenderedPageBreak/>
         <w:t>Menu</w:t>
       </w:r>
     </w:p>
@@ -1456,10 +2119,10 @@
           <w:color w:val="0070C0"/>
           <w:sz w:val="24"/>
           <w:szCs w:val="24"/>
-          <w:lang w:val="en-GB" w:eastAsia="en-GB"/>
+          <w:lang w:eastAsia="fr-FR"/>
         </w:rPr>
         <w:drawing>
-          <wp:inline distT="0" distB="0" distL="0" distR="0" wp14:anchorId="7396F538" wp14:editId="39C7B6DC">
+          <wp:inline distT="0" distB="0" distL="0" distR="0" wp14:anchorId="30013140" wp14:editId="38CB3925">
             <wp:extent cx="5760720" cy="287655"/>
             <wp:effectExtent l="0" t="0" r="0" b="0"/>
             <wp:docPr id="12" name="Image 12"/>
@@ -1535,12 +2198,14 @@
         <w:rPr>
           <w:rFonts w:ascii="Verdana" w:hAnsi="Verdana"/>
           <w:b/>
+          <w:noProof/>
           <w:color w:val="0070C0"/>
           <w:sz w:val="24"/>
           <w:szCs w:val="24"/>
+          <w:lang w:eastAsia="fr-FR"/>
         </w:rPr>
         <w:drawing>
-          <wp:inline distT="0" distB="0" distL="0" distR="0" wp14:anchorId="3AD834FB" wp14:editId="3CA188AB">
+          <wp:inline distT="0" distB="0" distL="0" distR="0" wp14:anchorId="675C1290" wp14:editId="5240FB26">
             <wp:extent cx="5760720" cy="483235"/>
             <wp:effectExtent l="0" t="0" r="0" b="0"/>
             <wp:docPr id="2" name="Image 2"/>
@@ -1584,7 +2249,8 @@
           <w:b/>
         </w:rPr>
       </w:pPr>
-      <w:bookmarkStart w:id="1" w:name="_Toc132808409"/>
+      <w:bookmarkStart w:id="5" w:name="_Toc132808409"/>
+      <w:bookmarkStart w:id="6" w:name="_Toc132899960"/>
       <w:r>
         <w:rPr>
           <w:rFonts w:ascii="Verdana" w:hAnsi="Verdana"/>
@@ -1592,7 +2258,8 @@
         </w:rPr>
         <w:t>Gestion des chambres</w:t>
       </w:r>
-      <w:bookmarkEnd w:id="1"/>
+      <w:bookmarkEnd w:id="5"/>
+      <w:bookmarkEnd w:id="6"/>
     </w:p>
     <w:p>
       <w:pPr>
@@ -1659,10 +2326,11 @@
               <w:rPr>
                 <w:rFonts w:ascii="Verdana" w:hAnsi="Verdana"/>
                 <w:noProof/>
-                <w:lang w:val="en-GB" w:eastAsia="en-GB"/>
-              </w:rPr>
+                <w:lang w:eastAsia="fr-FR"/>
+              </w:rPr>
+              <w:lastRenderedPageBreak/>
               <w:drawing>
-                <wp:inline distT="0" distB="0" distL="0" distR="0" wp14:anchorId="4B952D11" wp14:editId="34EECDED">
+                <wp:inline distT="0" distB="0" distL="0" distR="0" wp14:anchorId="21EFBCAB" wp14:editId="0525BA20">
                   <wp:extent cx="5760720" cy="2052955"/>
                   <wp:effectExtent l="0" t="0" r="0" b="4445"/>
                   <wp:docPr id="7" name="Image 7"/>
@@ -1800,19 +2468,7 @@
         <w:rPr>
           <w:rFonts w:ascii="Verdana" w:hAnsi="Verdana"/>
         </w:rPr>
-        <w:t>Bouton « supprimer » (supprime</w:t>
-      </w:r>
-      <w:r>
-        <w:rPr>
-          <w:rFonts w:ascii="Verdana" w:hAnsi="Verdana"/>
-        </w:rPr>
-        <w:t>r</w:t>
-      </w:r>
-      <w:r>
-        <w:rPr>
-          <w:rFonts w:ascii="Verdana" w:hAnsi="Verdana"/>
-        </w:rPr>
-        <w:t xml:space="preserve"> une chambre de </w:t>
+        <w:t xml:space="preserve">Bouton « supprimer » (supprimer une chambre de </w:t>
       </w:r>
       <w:r>
         <w:rPr>
@@ -1840,9 +2496,11 @@
       <w:r>
         <w:rPr>
           <w:rFonts w:ascii="Verdana" w:hAnsi="Verdana"/>
+          <w:noProof/>
+          <w:lang w:eastAsia="fr-FR"/>
         </w:rPr>
         <w:drawing>
-          <wp:inline distT="0" distB="0" distL="0" distR="0" wp14:anchorId="6ADE8EF2" wp14:editId="6FCAB697">
+          <wp:inline distT="0" distB="0" distL="0" distR="0" wp14:anchorId="1362147A" wp14:editId="34B83E4C">
             <wp:extent cx="5760720" cy="1747520"/>
             <wp:effectExtent l="0" t="0" r="0" b="5080"/>
             <wp:docPr id="22" name="Image 22"/>
@@ -1889,7 +2547,6 @@
         <w:rPr>
           <w:rFonts w:ascii="Verdana" w:hAnsi="Verdana"/>
         </w:rPr>
-        <w:lastRenderedPageBreak/>
         <w:t>Un formulaire de recherche a été programmé en haut de page pour que l’administrateur puisse rechercher une chambre précise. Pour l’utiliser, il faut suivre les étapes suivantes</w:t>
       </w:r>
     </w:p>
@@ -1910,7 +2567,19 @@
         <w:rPr>
           <w:rFonts w:ascii="Verdana" w:hAnsi="Verdana"/>
         </w:rPr>
-        <w:t>Cliquer sur le bouton correspond au critère de recherche</w:t>
+        <w:t>Cliquer sur le bouton correspond</w:t>
+      </w:r>
+      <w:r>
+        <w:rPr>
+          <w:rFonts w:ascii="Verdana" w:hAnsi="Verdana"/>
+        </w:rPr>
+        <w:t>ant</w:t>
+      </w:r>
+      <w:r>
+        <w:rPr>
+          <w:rFonts w:ascii="Verdana" w:hAnsi="Verdana"/>
+        </w:rPr>
+        <w:t xml:space="preserve"> au critère de recherche</w:t>
       </w:r>
     </w:p>
     <w:p>
@@ -1984,6 +2653,7 @@
           <w:rFonts w:ascii="Verdana" w:hAnsi="Verdana"/>
           <w:b/>
         </w:rPr>
+        <w:lastRenderedPageBreak/>
         <w:t>Réservation des chambres</w:t>
       </w:r>
     </w:p>
@@ -1996,9 +2666,11 @@
       <w:r>
         <w:rPr>
           <w:rFonts w:ascii="Verdana" w:hAnsi="Verdana"/>
+          <w:noProof/>
+          <w:lang w:eastAsia="fr-FR"/>
         </w:rPr>
         <w:drawing>
-          <wp:inline distT="0" distB="0" distL="0" distR="0" wp14:anchorId="3AF6B3C8" wp14:editId="4544FD56">
+          <wp:inline distT="0" distB="0" distL="0" distR="0" wp14:anchorId="1B3AC95F" wp14:editId="394BFA3C">
             <wp:extent cx="5760720" cy="2026285"/>
             <wp:effectExtent l="0" t="0" r="0" b="0"/>
             <wp:docPr id="23" name="Image 23"/>
@@ -2086,10 +2758,10 @@
               <w:rPr>
                 <w:rFonts w:ascii="Verdana" w:hAnsi="Verdana"/>
                 <w:noProof/>
-                <w:lang w:val="en-GB" w:eastAsia="en-GB"/>
+                <w:lang w:eastAsia="fr-FR"/>
               </w:rPr>
               <w:drawing>
-                <wp:inline distT="0" distB="0" distL="0" distR="0" wp14:anchorId="485ED464" wp14:editId="7906CB41">
+                <wp:inline distT="0" distB="0" distL="0" distR="0" wp14:anchorId="32CB9688" wp14:editId="475AA4DD">
                   <wp:extent cx="5760720" cy="2534920"/>
                   <wp:effectExtent l="0" t="0" r="0" b="0"/>
                   <wp:docPr id="9" name="Image 9"/>
@@ -2147,7 +2819,6 @@
         <w:rPr>
           <w:rFonts w:ascii="Verdana" w:hAnsi="Verdana"/>
         </w:rPr>
-        <w:lastRenderedPageBreak/>
         <w:t>Le tableau contient pour chaque ligne, une réservation de la chambre. Chaque colonne va indiquer les informations suivantes :</w:t>
       </w:r>
     </w:p>
@@ -2264,6 +2935,7 @@
           <w:rFonts w:ascii="Verdana" w:hAnsi="Verdana"/>
           <w:b/>
         </w:rPr>
+        <w:lastRenderedPageBreak/>
         <w:t>Modification des chambres</w:t>
       </w:r>
     </w:p>
@@ -2277,9 +2949,11 @@
       <w:r>
         <w:rPr>
           <w:rFonts w:ascii="Verdana" w:hAnsi="Verdana"/>
+          <w:noProof/>
+          <w:lang w:eastAsia="fr-FR"/>
         </w:rPr>
         <w:drawing>
-          <wp:inline distT="0" distB="0" distL="0" distR="0" wp14:anchorId="267AB280" wp14:editId="52296F3E">
+          <wp:inline distT="0" distB="0" distL="0" distR="0" wp14:anchorId="7B739ABB" wp14:editId="1D040015">
             <wp:extent cx="5760720" cy="1250950"/>
             <wp:effectExtent l="0" t="0" r="0" b="6350"/>
             <wp:docPr id="25" name="Image 25"/>
@@ -2505,7 +3179,8 @@
           <w:b/>
         </w:rPr>
       </w:pPr>
-      <w:bookmarkStart w:id="2" w:name="_Toc132808410"/>
+      <w:bookmarkStart w:id="7" w:name="_Toc132808410"/>
+      <w:bookmarkStart w:id="8" w:name="_Toc132899961"/>
       <w:r>
         <w:rPr>
           <w:rFonts w:ascii="Verdana" w:hAnsi="Verdana"/>
@@ -2513,7 +3188,8 @@
         </w:rPr>
         <w:t>Gestion des clients</w:t>
       </w:r>
-      <w:bookmarkEnd w:id="2"/>
+      <w:bookmarkEnd w:id="7"/>
+      <w:bookmarkEnd w:id="8"/>
     </w:p>
     <w:p>
       <w:pPr>
@@ -2572,10 +3248,10 @@
               <w:rPr>
                 <w:rFonts w:ascii="Verdana" w:hAnsi="Verdana"/>
                 <w:noProof/>
-                <w:lang w:val="en-GB" w:eastAsia="en-GB"/>
+                <w:lang w:eastAsia="fr-FR"/>
               </w:rPr>
               <w:drawing>
-                <wp:inline distT="0" distB="0" distL="0" distR="0" wp14:anchorId="14B06F08" wp14:editId="4FA04778">
+                <wp:inline distT="0" distB="0" distL="0" distR="0" wp14:anchorId="3D83DAC1" wp14:editId="066BEFA4">
                   <wp:extent cx="5760720" cy="1373505"/>
                   <wp:effectExtent l="0" t="0" r="0" b="0"/>
                   <wp:docPr id="13" name="Image 13"/>
@@ -2633,7 +3309,6 @@
         <w:rPr>
           <w:rFonts w:ascii="Verdana" w:hAnsi="Verdana"/>
         </w:rPr>
-        <w:lastRenderedPageBreak/>
         <w:t>Cette page contient la liste de tous les clients du site « </w:t>
       </w:r>
       <w:proofErr w:type="spellStart"/>
@@ -2748,6 +3423,7 @@
         <w:rPr>
           <w:rFonts w:ascii="Verdana" w:hAnsi="Verdana"/>
         </w:rPr>
+        <w:lastRenderedPageBreak/>
         <w:t>Un bouton « Modifier » qui permet d’accéder à la page de modification du client</w:t>
       </w:r>
     </w:p>
@@ -2806,9 +3482,11 @@
       <w:r>
         <w:rPr>
           <w:rFonts w:ascii="Verdana" w:hAnsi="Verdana"/>
+          <w:noProof/>
+          <w:lang w:eastAsia="fr-FR"/>
         </w:rPr>
         <w:drawing>
-          <wp:inline distT="0" distB="0" distL="0" distR="0" wp14:anchorId="0E3788AD" wp14:editId="3D49BA1C">
+          <wp:inline distT="0" distB="0" distL="0" distR="0" wp14:anchorId="75D50BAA" wp14:editId="092D7598">
             <wp:extent cx="5760720" cy="1852295"/>
             <wp:effectExtent l="0" t="0" r="0" b="0"/>
             <wp:docPr id="27" name="Image 27"/>
@@ -2936,11 +3614,10 @@
               <w:rPr>
                 <w:rFonts w:ascii="Verdana" w:hAnsi="Verdana"/>
                 <w:noProof/>
-                <w:lang w:val="en-GB" w:eastAsia="en-GB"/>
-              </w:rPr>
-              <w:lastRenderedPageBreak/>
+                <w:lang w:eastAsia="fr-FR"/>
+              </w:rPr>
               <w:drawing>
-                <wp:inline distT="0" distB="0" distL="0" distR="0" wp14:anchorId="52E29DF6" wp14:editId="5AD2B843">
+                <wp:inline distT="0" distB="0" distL="0" distR="0" wp14:anchorId="3004ED03" wp14:editId="480546AF">
                   <wp:extent cx="5760720" cy="2621915"/>
                   <wp:effectExtent l="0" t="0" r="0" b="6985"/>
                   <wp:docPr id="14" name="Image 14"/>
@@ -2999,6 +3676,7 @@
           <w:rFonts w:ascii="Verdana" w:hAnsi="Verdana"/>
           <w:b/>
         </w:rPr>
+        <w:lastRenderedPageBreak/>
         <w:t>Des services d’un client</w:t>
       </w:r>
     </w:p>
@@ -3011,9 +3689,11 @@
       <w:r>
         <w:rPr>
           <w:rFonts w:ascii="Verdana" w:hAnsi="Verdana"/>
+          <w:noProof/>
+          <w:lang w:eastAsia="fr-FR"/>
         </w:rPr>
         <w:drawing>
-          <wp:inline distT="0" distB="0" distL="0" distR="0" wp14:anchorId="13D5945B" wp14:editId="00029A2E">
+          <wp:inline distT="0" distB="0" distL="0" distR="0" wp14:anchorId="0D758311" wp14:editId="7031CE55">
             <wp:extent cx="5760720" cy="2262505"/>
             <wp:effectExtent l="0" t="0" r="0" b="4445"/>
             <wp:docPr id="28" name="Image 28"/>
@@ -3124,10 +3804,10 @@
               <w:rPr>
                 <w:rFonts w:ascii="Verdana" w:hAnsi="Verdana"/>
                 <w:noProof/>
-                <w:lang w:val="en-GB" w:eastAsia="en-GB"/>
+                <w:lang w:eastAsia="fr-FR"/>
               </w:rPr>
               <w:drawing>
-                <wp:inline distT="0" distB="0" distL="0" distR="0" wp14:anchorId="60F3D0A2" wp14:editId="0497BF15">
+                <wp:inline distT="0" distB="0" distL="0" distR="0" wp14:anchorId="41C584B2" wp14:editId="51807735">
                   <wp:extent cx="5760720" cy="1240790"/>
                   <wp:effectExtent l="0" t="0" r="0" b="0"/>
                   <wp:docPr id="15" name="Image 15"/>
@@ -3206,78 +3886,80 @@
         <w:rPr>
           <w:rFonts w:ascii="Verdana" w:hAnsi="Verdana"/>
         </w:rPr>
+        <w:t xml:space="preserve">Lorsque l’administrateur clique sur le bouton « modifier » du tableau des « clients », il accède à un formulaire de modification des « clients ». Il peut alors modifier certaines informations du client à l’exception du mot de passe. </w:t>
+      </w:r>
+    </w:p>
+    <w:p>
+      <w:pPr>
+        <w:jc w:val="both"/>
+        <w:rPr>
+          <w:rFonts w:ascii="Verdana" w:hAnsi="Verdana"/>
+        </w:rPr>
+      </w:pPr>
+      <w:r>
+        <w:rPr>
+          <w:rFonts w:ascii="Verdana" w:hAnsi="Verdana"/>
+        </w:rPr>
+        <w:t>Une fois qu’il clique sur le bouton envoyer, les modifications sont envoyées sur le serveur puis l’administrateur est redirigé dans la page de la liste des clients.</w:t>
+      </w:r>
+    </w:p>
+    <w:p>
+      <w:pPr>
+        <w:pStyle w:val="Titre4"/>
+        <w:rPr>
+          <w:rFonts w:ascii="Verdana" w:hAnsi="Verdana"/>
+          <w:b/>
+        </w:rPr>
+      </w:pPr>
+      <w:r>
+        <w:rPr>
+          <w:rFonts w:ascii="Verdana" w:hAnsi="Verdana"/>
+          <w:b/>
+        </w:rPr>
+        <w:t>Suppression d’un client</w:t>
+      </w:r>
+    </w:p>
+    <w:p>
+      <w:pPr>
+        <w:jc w:val="both"/>
+        <w:rPr>
+          <w:rFonts w:ascii="Verdana" w:hAnsi="Verdana"/>
+        </w:rPr>
+      </w:pPr>
+      <w:r>
+        <w:rPr>
+          <w:rFonts w:ascii="Verdana" w:hAnsi="Verdana"/>
+        </w:rPr>
+        <w:t>SI l’administrateur clique sur le bouton supprimer, une suppression logique du client se fera dans la base de donnée et l’administrateur sera redirigé vers la page d’administration.</w:t>
+      </w:r>
+    </w:p>
+    <w:p>
+      <w:pPr>
+        <w:rPr>
+          <w:rFonts w:ascii="Verdana" w:hAnsi="Verdana"/>
+        </w:rPr>
+      </w:pPr>
+    </w:p>
+    <w:p>
+      <w:pPr>
+        <w:pStyle w:val="Titre3"/>
+        <w:rPr>
+          <w:rFonts w:ascii="Verdana" w:hAnsi="Verdana"/>
+          <w:b/>
+        </w:rPr>
+      </w:pPr>
+      <w:bookmarkStart w:id="9" w:name="_Toc132808411"/>
+      <w:bookmarkStart w:id="10" w:name="_Toc132899962"/>
+      <w:r>
+        <w:rPr>
+          <w:rFonts w:ascii="Verdana" w:hAnsi="Verdana"/>
+          <w:b/>
+        </w:rPr>
         <w:lastRenderedPageBreak/>
-        <w:t xml:space="preserve">Lorsque l’administrateur clique sur le bouton « modifier » du tableau des « clients », il accède à un formulaire de modification des « clients ». Il peut alors modifier certaines informations du client à l’exception du mot de passe. </w:t>
-      </w:r>
-    </w:p>
-    <w:p>
-      <w:pPr>
-        <w:jc w:val="both"/>
-        <w:rPr>
-          <w:rFonts w:ascii="Verdana" w:hAnsi="Verdana"/>
-        </w:rPr>
-      </w:pPr>
-      <w:r>
-        <w:rPr>
-          <w:rFonts w:ascii="Verdana" w:hAnsi="Verdana"/>
-        </w:rPr>
-        <w:t>Une fois qu’il clique sur le bouton envoyer, les modifications sont envoyées sur le serveur puis l’administrateur est redirigé dans la page de la liste des clients.</w:t>
-      </w:r>
-    </w:p>
-    <w:p>
-      <w:pPr>
-        <w:pStyle w:val="Titre4"/>
-        <w:rPr>
-          <w:rFonts w:ascii="Verdana" w:hAnsi="Verdana"/>
-          <w:b/>
-        </w:rPr>
-      </w:pPr>
-      <w:r>
-        <w:rPr>
-          <w:rFonts w:ascii="Verdana" w:hAnsi="Verdana"/>
-          <w:b/>
-        </w:rPr>
-        <w:t>Suppression d’un client</w:t>
-      </w:r>
-    </w:p>
-    <w:p>
-      <w:pPr>
-        <w:jc w:val="both"/>
-        <w:rPr>
-          <w:rFonts w:ascii="Verdana" w:hAnsi="Verdana"/>
-        </w:rPr>
-      </w:pPr>
-      <w:r>
-        <w:rPr>
-          <w:rFonts w:ascii="Verdana" w:hAnsi="Verdana"/>
-        </w:rPr>
-        <w:t>SI l’administrateur clique sur le bouton supprimer, une suppression logique du client se fera dans la base de donnée et l’administrateur sera redirigé vers la page d’administration.</w:t>
-      </w:r>
-    </w:p>
-    <w:p>
-      <w:pPr>
-        <w:rPr>
-          <w:rFonts w:ascii="Verdana" w:hAnsi="Verdana"/>
-        </w:rPr>
-      </w:pPr>
-    </w:p>
-    <w:p>
-      <w:pPr>
-        <w:pStyle w:val="Titre3"/>
-        <w:rPr>
-          <w:rFonts w:ascii="Verdana" w:hAnsi="Verdana"/>
-          <w:b/>
-        </w:rPr>
-      </w:pPr>
-      <w:bookmarkStart w:id="3" w:name="_Toc132808411"/>
-      <w:r>
-        <w:rPr>
-          <w:rFonts w:ascii="Verdana" w:hAnsi="Verdana"/>
-          <w:b/>
-        </w:rPr>
         <w:t>Pages des hôtels</w:t>
       </w:r>
-      <w:bookmarkEnd w:id="3"/>
+      <w:bookmarkEnd w:id="9"/>
+      <w:bookmarkEnd w:id="10"/>
     </w:p>
     <w:p>
       <w:pPr>
@@ -3319,10 +4001,10 @@
               <w:rPr>
                 <w:rFonts w:ascii="Verdana" w:hAnsi="Verdana"/>
                 <w:noProof/>
-                <w:lang w:val="en-GB" w:eastAsia="en-GB"/>
+                <w:lang w:eastAsia="fr-FR"/>
               </w:rPr>
               <w:drawing>
-                <wp:inline distT="0" distB="0" distL="0" distR="0" wp14:anchorId="0A74DC2D" wp14:editId="402F5A56">
+                <wp:inline distT="0" distB="0" distL="0" distR="0" wp14:anchorId="4869FE3A" wp14:editId="254AC5F9">
                   <wp:extent cx="5760720" cy="2549525"/>
                   <wp:effectExtent l="0" t="0" r="0" b="3175"/>
                   <wp:docPr id="16" name="Image 16"/>
@@ -3487,7 +4169,6 @@
         <w:rPr>
           <w:rFonts w:ascii="Verdana" w:hAnsi="Verdana"/>
         </w:rPr>
-        <w:lastRenderedPageBreak/>
         <w:t>Statistique des hôtels</w:t>
       </w:r>
     </w:p>
@@ -3528,10 +4209,11 @@
               <w:rPr>
                 <w:rFonts w:ascii="Verdana" w:hAnsi="Verdana"/>
                 <w:noProof/>
-                <w:lang w:val="en-GB" w:eastAsia="en-GB"/>
-              </w:rPr>
+                <w:lang w:eastAsia="fr-FR"/>
+              </w:rPr>
+              <w:lastRenderedPageBreak/>
               <w:drawing>
-                <wp:inline distT="0" distB="0" distL="0" distR="0" wp14:anchorId="73A96159" wp14:editId="44088A05">
+                <wp:inline distT="0" distB="0" distL="0" distR="0" wp14:anchorId="40999F33" wp14:editId="607D34C7">
                   <wp:extent cx="5760720" cy="2311400"/>
                   <wp:effectExtent l="0" t="0" r="0" b="0"/>
                   <wp:docPr id="17" name="Image 17"/>
@@ -3677,10 +4359,10 @@
               <w:rPr>
                 <w:rFonts w:ascii="Verdana" w:hAnsi="Verdana"/>
                 <w:noProof/>
-                <w:lang w:val="en-GB" w:eastAsia="en-GB"/>
+                <w:lang w:eastAsia="fr-FR"/>
               </w:rPr>
               <w:drawing>
-                <wp:inline distT="0" distB="0" distL="0" distR="0" wp14:anchorId="16A3B0DE" wp14:editId="20C50054">
+                <wp:inline distT="0" distB="0" distL="0" distR="0" wp14:anchorId="3E5E9A8C" wp14:editId="4E5BC80C">
                   <wp:extent cx="5760720" cy="1703070"/>
                   <wp:effectExtent l="0" t="0" r="0" b="0"/>
                   <wp:docPr id="18" name="Image 18"/>
@@ -3786,21 +4468,21 @@
         <w:rPr>
           <w:rFonts w:ascii="Verdana" w:hAnsi="Verdana"/>
         </w:rPr>
+        <w:t xml:space="preserve">Lorsque l’administrateur crée un service, il sera redirigé sur la page de la liste des services de l’hôtel. La liste des services et le service qu’il a ajouté seront alors listés sur la page sur laquelle il vient d’être redirigé. </w:t>
+      </w:r>
+    </w:p>
+    <w:p>
+      <w:pPr>
+        <w:jc w:val="both"/>
+        <w:rPr>
+          <w:rFonts w:ascii="Verdana" w:hAnsi="Verdana"/>
+        </w:rPr>
+      </w:pPr>
+      <w:r>
+        <w:rPr>
+          <w:rFonts w:ascii="Verdana" w:hAnsi="Verdana"/>
+        </w:rPr>
         <w:lastRenderedPageBreak/>
-        <w:t xml:space="preserve">Lorsque l’administrateur crée un service, il sera redirigé sur la page de la liste des services de l’hôtel. La liste des services et le service qu’il a ajouté seront alors listés sur la page sur laquelle il vient d’être redirigé. </w:t>
-      </w:r>
-    </w:p>
-    <w:p>
-      <w:pPr>
-        <w:jc w:val="both"/>
-        <w:rPr>
-          <w:rFonts w:ascii="Verdana" w:hAnsi="Verdana"/>
-        </w:rPr>
-      </w:pPr>
-      <w:r>
-        <w:rPr>
-          <w:rFonts w:ascii="Verdana" w:hAnsi="Verdana"/>
-        </w:rPr>
         <w:t xml:space="preserve">Il pourra alors cliquer sur le bouton « modifier » pour modifier le prix d’un service de son hôtel. </w:t>
       </w:r>
     </w:p>
@@ -3918,10 +4600,10 @@
               <w:rPr>
                 <w:rFonts w:ascii="Verdana" w:hAnsi="Verdana"/>
                 <w:noProof/>
-                <w:lang w:val="en-GB" w:eastAsia="en-GB"/>
+                <w:lang w:eastAsia="fr-FR"/>
               </w:rPr>
               <w:drawing>
-                <wp:inline distT="0" distB="0" distL="0" distR="0" wp14:anchorId="40AA5B86" wp14:editId="628608AE">
+                <wp:inline distT="0" distB="0" distL="0" distR="0" wp14:anchorId="3216505F" wp14:editId="1D162874">
                   <wp:extent cx="5760720" cy="681355"/>
                   <wp:effectExtent l="0" t="0" r="0" b="4445"/>
                   <wp:docPr id="19" name="Image 19"/>
@@ -4064,10 +4746,10 @@
               <w:rPr>
                 <w:rFonts w:ascii="Verdana" w:hAnsi="Verdana"/>
                 <w:noProof/>
-                <w:lang w:val="en-GB" w:eastAsia="en-GB"/>
+                <w:lang w:eastAsia="fr-FR"/>
               </w:rPr>
               <w:drawing>
-                <wp:inline distT="0" distB="0" distL="0" distR="0" wp14:anchorId="4B07F5B8" wp14:editId="0B6A6D03">
+                <wp:inline distT="0" distB="0" distL="0" distR="0" wp14:anchorId="761A98BE" wp14:editId="7562B079">
                   <wp:extent cx="5760720" cy="3635375"/>
                   <wp:effectExtent l="0" t="0" r="0" b="3175"/>
                   <wp:docPr id="20" name="Image 20"/>
@@ -4228,7 +4910,8 @@
           <w:b/>
         </w:rPr>
       </w:pPr>
-      <w:bookmarkStart w:id="4" w:name="_Toc132808412"/>
+      <w:bookmarkStart w:id="11" w:name="_Toc132808412"/>
+      <w:bookmarkStart w:id="12" w:name="_Toc132899963"/>
       <w:r>
         <w:rPr>
           <w:rFonts w:ascii="Verdana" w:hAnsi="Verdana"/>
@@ -4237,7 +4920,8 @@
         <w:lastRenderedPageBreak/>
         <w:t>Pages du personnel</w:t>
       </w:r>
-      <w:bookmarkEnd w:id="4"/>
+      <w:bookmarkEnd w:id="11"/>
+      <w:bookmarkEnd w:id="12"/>
     </w:p>
     <w:p>
       <w:pPr>
@@ -4279,10 +4963,10 @@
               <w:rPr>
                 <w:rFonts w:ascii="Verdana" w:hAnsi="Verdana"/>
                 <w:noProof/>
-                <w:lang w:val="en-GB" w:eastAsia="en-GB"/>
+                <w:lang w:eastAsia="fr-FR"/>
               </w:rPr>
               <w:drawing>
-                <wp:inline distT="0" distB="0" distL="0" distR="0" wp14:anchorId="686B0ACE" wp14:editId="6D8A8083">
+                <wp:inline distT="0" distB="0" distL="0" distR="0" wp14:anchorId="6619111C" wp14:editId="6AB24273">
                   <wp:extent cx="5760720" cy="3074035"/>
                   <wp:effectExtent l="0" t="0" r="0" b="0"/>
                   <wp:docPr id="29" name="Image 29"/>
@@ -4590,7 +5274,8 @@
           <w:b/>
         </w:rPr>
       </w:pPr>
-      <w:bookmarkStart w:id="5" w:name="_Toc132808413"/>
+      <w:bookmarkStart w:id="13" w:name="_Toc132808413"/>
+      <w:bookmarkStart w:id="14" w:name="_Toc132899964"/>
       <w:r>
         <w:rPr>
           <w:rFonts w:ascii="Verdana" w:hAnsi="Verdana"/>
@@ -4598,7 +5283,8 @@
         </w:rPr>
         <w:t>Pages des réservations</w:t>
       </w:r>
-      <w:bookmarkEnd w:id="5"/>
+      <w:bookmarkEnd w:id="13"/>
+      <w:bookmarkEnd w:id="14"/>
     </w:p>
     <w:p>
       <w:pPr>
@@ -4654,10 +5340,10 @@
               <w:rPr>
                 <w:rFonts w:ascii="Verdana" w:hAnsi="Verdana"/>
                 <w:noProof/>
-                <w:lang w:val="en-GB" w:eastAsia="en-GB"/>
+                <w:lang w:eastAsia="fr-FR"/>
               </w:rPr>
               <w:drawing>
-                <wp:inline distT="0" distB="0" distL="0" distR="0" wp14:anchorId="75710F35" wp14:editId="0D615A92">
+                <wp:inline distT="0" distB="0" distL="0" distR="0" wp14:anchorId="53AC2977" wp14:editId="0EBFA575">
                   <wp:extent cx="5760720" cy="2976245"/>
                   <wp:effectExtent l="0" t="0" r="0" b="0"/>
                   <wp:docPr id="30" name="Image 30"/>
@@ -5074,10 +5760,10 @@
               <w:rPr>
                 <w:rFonts w:ascii="Verdana" w:hAnsi="Verdana"/>
                 <w:noProof/>
-                <w:lang w:val="en-GB" w:eastAsia="en-GB"/>
+                <w:lang w:eastAsia="fr-FR"/>
               </w:rPr>
               <w:drawing>
-                <wp:inline distT="0" distB="0" distL="0" distR="0" wp14:anchorId="6ADC3F52" wp14:editId="1E76140B">
+                <wp:inline distT="0" distB="0" distL="0" distR="0" wp14:anchorId="693B2A35" wp14:editId="1DCF0FA5">
                   <wp:extent cx="5760720" cy="2578100"/>
                   <wp:effectExtent l="0" t="0" r="0" b="0"/>
                   <wp:docPr id="31" name="Image 31"/>
@@ -5352,14 +6038,16 @@
           <w:rFonts w:ascii="Verdana" w:hAnsi="Verdana"/>
         </w:rPr>
       </w:pPr>
-      <w:bookmarkStart w:id="6" w:name="_Toc132808414"/>
+      <w:bookmarkStart w:id="15" w:name="_Toc132808414"/>
+      <w:bookmarkStart w:id="16" w:name="_Toc132899965"/>
       <w:r>
         <w:rPr>
           <w:rFonts w:ascii="Verdana" w:hAnsi="Verdana"/>
         </w:rPr>
         <w:t>Pages des services</w:t>
       </w:r>
-      <w:bookmarkEnd w:id="6"/>
+      <w:bookmarkEnd w:id="15"/>
+      <w:bookmarkEnd w:id="16"/>
     </w:p>
     <w:p>
       <w:pPr>
@@ -5399,10 +6087,10 @@
               <w:rPr>
                 <w:rFonts w:ascii="Verdana" w:hAnsi="Verdana"/>
                 <w:noProof/>
-                <w:lang w:val="en-GB" w:eastAsia="en-GB"/>
+                <w:lang w:eastAsia="fr-FR"/>
               </w:rPr>
               <w:drawing>
-                <wp:inline distT="0" distB="0" distL="0" distR="0" wp14:anchorId="32EBA929" wp14:editId="15C56875">
+                <wp:inline distT="0" distB="0" distL="0" distR="0" wp14:anchorId="2B97DEFF" wp14:editId="7C529CFF">
                   <wp:extent cx="5760720" cy="4053840"/>
                   <wp:effectExtent l="0" t="0" r="0" b="3810"/>
                   <wp:docPr id="21" name="Image 21"/>
@@ -5665,7 +6353,8 @@
           <w:rFonts w:ascii="Verdana" w:hAnsi="Verdana"/>
         </w:rPr>
       </w:pPr>
-      <w:bookmarkStart w:id="7" w:name="_Toc132808415"/>
+      <w:bookmarkStart w:id="17" w:name="_Toc132808415"/>
+      <w:bookmarkStart w:id="18" w:name="_Toc132899966"/>
       <w:r>
         <w:rPr>
           <w:rFonts w:ascii="Verdana" w:hAnsi="Verdana"/>
@@ -5673,7 +6362,8 @@
         <w:lastRenderedPageBreak/>
         <w:t>Pages de tarifs</w:t>
       </w:r>
-      <w:bookmarkEnd w:id="7"/>
+      <w:bookmarkEnd w:id="17"/>
+      <w:bookmarkEnd w:id="18"/>
     </w:p>
     <w:p>
       <w:pPr>
@@ -5766,8 +6456,6 @@
         </w:rPr>
         <w:t xml:space="preserve"> </w:t>
       </w:r>
-      <w:bookmarkStart w:id="8" w:name="_GoBack"/>
-      <w:bookmarkEnd w:id="8"/>
       <w:proofErr w:type="spellStart"/>
       <w:r>
         <w:rPr>
@@ -5808,7 +6496,7 @@
               <w:rPr>
                 <w:rFonts w:ascii="Verdana" w:hAnsi="Verdana"/>
                 <w:noProof/>
-                <w:lang w:val="en-GB" w:eastAsia="en-GB"/>
+                <w:lang w:eastAsia="fr-FR"/>
               </w:rPr>
               <w:drawing>
                 <wp:inline distT="0" distB="0" distL="0" distR="0" wp14:anchorId="2DC798F5" wp14:editId="5D43AC12">
@@ -6394,8 +7082,8 @@
   <w:abstractNum w:abstractNumId="4" w15:restartNumberingAfterBreak="0">
     <w:nsid w:val="40925084"/>
     <w:multiLevelType w:val="hybridMultilevel"/>
-    <w:tmpl w:val="F84C1ED2"/>
-    <w:lvl w:ilvl="0" w:tplc="B7B07630">
+    <w:tmpl w:val="07E430E2"/>
+    <w:lvl w:ilvl="0" w:tplc="DC16F46E">
       <w:start w:val="1"/>
       <w:numFmt w:val="decimal"/>
       <w:pStyle w:val="Titre1"/>
@@ -7089,7 +7777,7 @@
     <w:autoRedefine/>
     <w:uiPriority w:val="9"/>
     <w:qFormat/>
-    <w:rsid w:val="008839DB"/>
+    <w:rsid w:val="00B778D6"/>
     <w:pPr>
       <w:keepNext/>
       <w:keepLines/>
@@ -7106,7 +7794,6 @@
       <w:color w:val="2E74B5" w:themeColor="accent1" w:themeShade="BF"/>
       <w:sz w:val="28"/>
       <w:szCs w:val="28"/>
-      <w:u w:val="single"/>
     </w:rPr>
   </w:style>
   <w:style w:type="paragraph" w:styleId="Titre3">
@@ -7235,7 +7922,7 @@
     <w:basedOn w:val="Policepardfaut"/>
     <w:link w:val="Titre1"/>
     <w:uiPriority w:val="9"/>
-    <w:rsid w:val="008839DB"/>
+    <w:rsid w:val="00B778D6"/>
     <w:rPr>
       <w:rFonts w:ascii="Verdana" w:eastAsiaTheme="majorEastAsia" w:hAnsi="Verdana" w:cstheme="majorBidi"/>
       <w:b/>
@@ -7243,7 +7930,6 @@
       <w:color w:val="2E74B5" w:themeColor="accent1" w:themeShade="BF"/>
       <w:sz w:val="28"/>
       <w:szCs w:val="28"/>
-      <w:u w:val="single"/>
       <w:lang w:val="fr-FR"/>
     </w:rPr>
   </w:style>
@@ -7307,6 +7993,66 @@
         <w:insideV w:val="single" w:sz="4" w:space="0" w:color="auto"/>
       </w:tblBorders>
     </w:tblPr>
+  </w:style>
+  <w:style w:type="paragraph" w:styleId="En-ttedetabledesmatires">
+    <w:name w:val="TOC Heading"/>
+    <w:basedOn w:val="Titre1"/>
+    <w:next w:val="Normal"/>
+    <w:uiPriority w:val="39"/>
+    <w:unhideWhenUsed/>
+    <w:qFormat/>
+    <w:rsid w:val="00FA5BD9"/>
+    <w:pPr>
+      <w:numPr>
+        <w:numId w:val="0"/>
+      </w:numPr>
+      <w:spacing w:before="240" w:line="259" w:lineRule="auto"/>
+      <w:outlineLvl w:val="9"/>
+    </w:pPr>
+    <w:rPr>
+      <w:rFonts w:asciiTheme="majorHAnsi" w:hAnsiTheme="majorHAnsi"/>
+      <w:b w:val="0"/>
+      <w:bCs w:val="0"/>
+      <w:sz w:val="32"/>
+      <w:szCs w:val="32"/>
+      <w:lang w:eastAsia="fr-FR"/>
+    </w:rPr>
+  </w:style>
+  <w:style w:type="paragraph" w:styleId="TM1">
+    <w:name w:val="toc 1"/>
+    <w:basedOn w:val="Normal"/>
+    <w:next w:val="Normal"/>
+    <w:autoRedefine/>
+    <w:uiPriority w:val="39"/>
+    <w:unhideWhenUsed/>
+    <w:rsid w:val="00FA5BD9"/>
+    <w:pPr>
+      <w:spacing w:after="100"/>
+    </w:pPr>
+  </w:style>
+  <w:style w:type="paragraph" w:styleId="TM3">
+    <w:name w:val="toc 3"/>
+    <w:basedOn w:val="Normal"/>
+    <w:next w:val="Normal"/>
+    <w:autoRedefine/>
+    <w:uiPriority w:val="39"/>
+    <w:unhideWhenUsed/>
+    <w:rsid w:val="00FA5BD9"/>
+    <w:pPr>
+      <w:spacing w:after="100"/>
+      <w:ind w:left="440"/>
+    </w:pPr>
+  </w:style>
+  <w:style w:type="character" w:styleId="Lienhypertexte">
+    <w:name w:val="Hyperlink"/>
+    <w:basedOn w:val="Policepardfaut"/>
+    <w:uiPriority w:val="99"/>
+    <w:unhideWhenUsed/>
+    <w:rsid w:val="00FA5BD9"/>
+    <w:rPr>
+      <w:color w:val="0563C1" w:themeColor="hyperlink"/>
+      <w:u w:val="single"/>
+    </w:rPr>
   </w:style>
 </w:styles>
 </file>
@@ -7577,7 +8323,7 @@
 </file>
 
 <file path=customXml/itemProps1.xml><?xml version="1.0" encoding="utf-8"?>
-<ds:datastoreItem xmlns:ds="http://schemas.openxmlformats.org/officeDocument/2006/customXml" ds:itemID="{4D6DC8E3-F1BF-4960-B43A-9D78BBA16CE6}">
+<ds:datastoreItem xmlns:ds="http://schemas.openxmlformats.org/officeDocument/2006/customXml" ds:itemID="{2026A120-D560-4D2F-8E6B-FA82C9613FAB}">
   <ds:schemaRefs>
     <ds:schemaRef ds:uri="http://schemas.openxmlformats.org/officeDocument/2006/bibliography"/>
   </ds:schemaRefs>

</xml_diff>